<commit_message>
engine = create.jheem.engine(version = 'shield', location = location, end.year = 2030) Error in initial.check.can.apply(mapping = self, from.dim.names = from.dim.names,  :   Error creating specification kernel for version 'shield' and location 'US': When generating the background for model element 'race.sexual.oes', There was an error evaluating get.geographically.aggregated.race.oes() (the get.functional.form.function) for model element 'race.sexual.oes': Cannot apply ontology.mapping: 'to.dim.names' contains a dimension that is not present in 'from.dim.names' ('location') >
</commit_message>
<xml_diff>
--- a/applications/SHIELD/support/docs/simulation modules.docx
+++ b/applications/SHIELD/support/docs/simulation modules.docx
@@ -151,14 +151,7 @@
           <w:b/>
           <w:bCs/>
         </w:rPr>
-        <w:t>SHIELD.SPECIFICATION</w:t>
-      </w:r>
-      <w:r>
-        <w:rPr>
-          <w:b/>
-          <w:bCs/>
-        </w:rPr>
-        <w:t>:</w:t>
+        <w:t>SHIELD.SPECIFICATION:</w:t>
       </w:r>
       <w:r>
         <w:t xml:space="preserve"> de</w:t>
@@ -449,6 +442,52 @@
         <w:t>The model starts in 1940 and projects the population through to 2040, providing a dynamic view of infection dynamics, treatment, and transmission risks across time. This time span allows the model to simulate long-term trends and shifts in the population’s health status, helping to understand the impact of historical and future interventions on public health.</w:t>
       </w:r>
     </w:p>
+    <w:p>
+      <w:pPr>
+        <w:jc w:val="center"/>
+      </w:pPr>
+      <w:r>
+        <w:rPr>
+          <w:noProof/>
+          <w14:ligatures w14:val="standardContextual"/>
+        </w:rPr>
+        <w:drawing>
+          <wp:inline distT="0" distB="0" distL="0" distR="0" wp14:anchorId="70E69C35" wp14:editId="04DCBA68">
+            <wp:extent cx="3043518" cy="3214984"/>
+            <wp:effectExtent l="0" t="0" r="5080" b="0"/>
+            <wp:docPr id="789417184" name="Picture 1" descr="A diagram of a patient's process&#10;&#10;Description automatically generated"/>
+            <wp:cNvGraphicFramePr>
+              <a:graphicFrameLocks xmlns:a="http://schemas.openxmlformats.org/drawingml/2006/main" noChangeAspect="1"/>
+            </wp:cNvGraphicFramePr>
+            <a:graphic xmlns:a="http://schemas.openxmlformats.org/drawingml/2006/main">
+              <a:graphicData uri="http://schemas.openxmlformats.org/drawingml/2006/picture">
+                <pic:pic xmlns:pic="http://schemas.openxmlformats.org/drawingml/2006/picture">
+                  <pic:nvPicPr>
+                    <pic:cNvPr id="789417184" name="Picture 1" descr="A diagram of a patient's process&#10;&#10;Description automatically generated"/>
+                    <pic:cNvPicPr/>
+                  </pic:nvPicPr>
+                  <pic:blipFill>
+                    <a:blip r:embed="rId6"/>
+                    <a:stretch>
+                      <a:fillRect/>
+                    </a:stretch>
+                  </pic:blipFill>
+                  <pic:spPr>
+                    <a:xfrm>
+                      <a:off x="0" y="0"/>
+                      <a:ext cx="3051334" cy="3223240"/>
+                    </a:xfrm>
+                    <a:prstGeom prst="rect">
+                      <a:avLst/>
+                    </a:prstGeom>
+                  </pic:spPr>
+                </pic:pic>
+              </a:graphicData>
+            </a:graphic>
+          </wp:inline>
+        </w:drawing>
+      </w:r>
+    </w:p>
     <w:p/>
     <w:p>
       <w:pPr>
@@ -489,17 +528,14 @@
           <w:b/>
           <w:bCs/>
         </w:rPr>
-        <w:t>Initial Population Composition:</w:t>
-      </w:r>
-      <w:r>
-        <w:rPr>
-          <w:b/>
-          <w:bCs/>
-        </w:rPr>
-        <w:t xml:space="preserve"> </w:t>
-      </w:r>
-      <w:r>
-        <w:t>The initial population composition is defined based on demographic characteristics such as age, sex, race/ethnicity, and sexual behavior. This underlying population is informed by U.S. census data, with full demographic composition only available from 2010 onward. As such, we assume a fixed population size and composition up to the year 2010. Capturing earlier periods prior to 2010 helps us reflect the syphilis epidemiology more closely, while after 2010, we allow for the natural evolution of population size and composition</w:t>
+        <w:t xml:space="preserve">Initial Population Composition: </w:t>
+      </w:r>
+      <w:r>
+        <w:t xml:space="preserve">The initial population composition is defined based on demographic characteristics such as age, sex, race/ethnicity, and sexual behavior. This underlying population is informed by U.S. census data, with full demographic composition only available from 2010 onward. As such, we assume a fixed population size and composition up to the year 2010. Capturing earlier periods prior to 2010 helps </w:t>
+      </w:r>
+      <w:r>
+        <w:lastRenderedPageBreak/>
+        <w:t>us reflect the syphilis epidemiology more closely, while after 2010, we allow for the natural evolution of population size and composition</w:t>
       </w:r>
       <w:r>
         <w:t>.</w:t>
@@ -544,14 +580,7 @@
           <w:b/>
           <w:bCs/>
         </w:rPr>
-        <w:t>Differential Aging Rates:</w:t>
-      </w:r>
-      <w:r>
-        <w:rPr>
-          <w:b/>
-          <w:bCs/>
-        </w:rPr>
-        <w:t xml:space="preserve"> </w:t>
+        <w:t xml:space="preserve">Differential Aging Rates: </w:t>
       </w:r>
       <w:r>
         <w:t>These</w:t>
@@ -576,44 +605,10 @@
           <w:b/>
           <w:bCs/>
         </w:rPr>
-        <w:t>Sexual Transmission:</w:t>
-      </w:r>
-      <w:r>
-        <w:rPr>
-          <w:b/>
-          <w:bCs/>
-        </w:rPr>
-        <w:t xml:space="preserve"> </w:t>
-      </w:r>
-      <w:r>
-        <w:t>One of the primary transitions modeled is sexual transmission, which describes how syphilis and other STIs are transmitted between individuals. This includes transitions between the uninfected and infected states (e.g.</w:t>
-      </w:r>
-      <w:r>
-        <w:t xml:space="preserve"> f</w:t>
-      </w:r>
-      <w:r>
-        <w:t>rom susceptible</w:t>
-      </w:r>
-      <w:r>
-        <w:t xml:space="preserve"> </w:t>
-      </w:r>
-      <w:r>
-        <w:t>to</w:t>
-      </w:r>
-      <w:r>
-        <w:t xml:space="preserve"> </w:t>
-      </w:r>
-      <w:r>
-        <w:t>undiagnosed</w:t>
-      </w:r>
-      <w:r>
-        <w:t xml:space="preserve"> </w:t>
-      </w:r>
-      <w:r>
-        <w:t>or</w:t>
-      </w:r>
-      <w:r>
-        <w:t xml:space="preserve"> </w:t>
+        <w:t xml:space="preserve">Sexual Transmission: </w:t>
+      </w:r>
+      <w:r>
+        <w:t xml:space="preserve">One of the primary transitions modeled is sexual transmission, which describes how syphilis and other STIs are transmitted between individuals. This includes transitions between the uninfected and infected states (e.g. from susceptible to undiagnosed or </w:t>
       </w:r>
       <w:proofErr w:type="spellStart"/>
       <w:proofErr w:type="gramStart"/>
@@ -623,11 +618,7 @@
       <w:proofErr w:type="spellEnd"/>
       <w:proofErr w:type="gramEnd"/>
       <w:r>
-        <w:t xml:space="preserve">, and vice versa). Sexual transmission is influenced by behavior (e.g., whether individuals engage in heterosexual or MSM sexual activities) and demographic factors, including age and race/ethnicity. This dynamic allows the </w:t>
-      </w:r>
-      <w:r>
-        <w:lastRenderedPageBreak/>
-        <w:t>model to capture how infection spreads through the population over time, particularly within different sexual networks and risk groups.</w:t>
+        <w:t>, and vice versa). Sexual transmission is influenced by behavior (e.g., whether individuals engage in heterosexual or MSM sexual activities) and demographic factors, including age and race/ethnicity. This dynamic allows the model to capture how infection spreads through the population over time, particularly within different sexual networks and risk groups.</w:t>
       </w:r>
     </w:p>
     <w:p>
@@ -701,6 +692,7 @@
           <w:b/>
           <w:bCs/>
         </w:rPr>
+        <w:lastRenderedPageBreak/>
         <w:t>Elements:</w:t>
       </w:r>
       <w:r>
@@ -797,15 +789,7 @@
           <w:b/>
           <w:bCs/>
         </w:rPr>
-        <w:lastRenderedPageBreak/>
-        <w:t>Compartment Outputs:</w:t>
-      </w:r>
-      <w:r>
-        <w:rPr>
-          <w:b/>
-          <w:bCs/>
-        </w:rPr>
-        <w:t xml:space="preserve"> </w:t>
+        <w:t xml:space="preserve">Compartment Outputs: </w:t>
       </w:r>
       <w:r>
         <w:t>Compartment outputs refer to the frequency values of specific compartments, such as the population size in each compartment. These outputs can be captured in different ways depending on the desired level of detail:</w:t>
@@ -948,13 +932,7 @@
       </w:r>
       <w:proofErr w:type="spellEnd"/>
       <w:r>
-        <w:t>(</w:t>
-      </w:r>
-      <w:r>
-        <w:t>…,</w:t>
-      </w:r>
-      <w:r>
-        <w:t xml:space="preserve"> name='</w:t>
+        <w:t>(…, name='</w:t>
       </w:r>
       <w:proofErr w:type="spellStart"/>
       <w:r>
@@ -962,10 +940,7 @@
       </w:r>
       <w:proofErr w:type="spellEnd"/>
       <w:r>
-        <w:t>'</w:t>
-      </w:r>
-      <w:r>
-        <w:t xml:space="preserve">, …) </w:t>
+        <w:t xml:space="preserve">', …) </w:t>
       </w:r>
     </w:p>
     <w:p>
@@ -983,13 +958,7 @@
       </w:r>
       <w:proofErr w:type="spellEnd"/>
       <w:r>
-        <w:t>(</w:t>
-      </w:r>
-      <w:r>
-        <w:t xml:space="preserve">…, </w:t>
-      </w:r>
-      <w:r>
-        <w:t>name='population',</w:t>
+        <w:t>(…, name='population',</w:t>
       </w:r>
     </w:p>
     <w:p>
@@ -1015,10 +984,7 @@
       </w:r>
       <w:proofErr w:type="spellEnd"/>
       <w:r>
-        <w:t>',</w:t>
-      </w:r>
-      <w:r>
-        <w:t>….)</w:t>
+        <w:t>',….)</w:t>
       </w:r>
     </w:p>
     <w:p/>
@@ -1039,14 +1005,7 @@
           <w:b/>
           <w:bCs/>
         </w:rPr>
-        <w:t>Transition Outputs:</w:t>
-      </w:r>
-      <w:r>
-        <w:rPr>
-          <w:b/>
-          <w:bCs/>
-        </w:rPr>
-        <w:t xml:space="preserve"> </w:t>
+        <w:t xml:space="preserve">Transition Outputs: </w:t>
       </w:r>
       <w:r>
         <w:t>Transition outputs capture the movement or event rates between compartments, representing the dynamics of individuals moving from one state to another (e.g., from susceptible to infected, or from diagnosed to treated). These outputs provide insight into how the population is changing over time due to various events and processes.</w:t>
@@ -1134,7 +1093,11 @@
         <w:t>without specifying a starting or ending compartment</w:t>
       </w:r>
       <w:r>
-        <w:t>. It is useful for tracking events that involve the population entering the model (e.g., through birth or migration) or when individuals do not fit neatly into defined starting or ending states.</w:t>
+        <w:t xml:space="preserve">. It is useful for tracking events that involve the population entering the model (e.g., </w:t>
+      </w:r>
+      <w:r>
+        <w:lastRenderedPageBreak/>
+        <w:t>through birth or migration) or when individuals do not fit neatly into defined starting or ending states.</w:t>
       </w:r>
     </w:p>
     <w:p>
@@ -1223,10 +1186,7 @@
       <w:proofErr w:type="spellEnd"/>
       <w:proofErr w:type="gramEnd"/>
       <w:r>
-        <w:t>',</w:t>
-      </w:r>
-      <w:r>
-        <w:t>…)</w:t>
+        <w:t>',…)</w:t>
       </w:r>
     </w:p>
     <w:p>
@@ -1287,34 +1247,16 @@
       <w:proofErr w:type="spellEnd"/>
       <w:proofErr w:type="gramEnd"/>
       <w:r>
-        <w:t>/population),</w:t>
-      </w:r>
-      <w:r>
-        <w:t>….)</w:t>
+        <w:t>/population),….)</w:t>
       </w:r>
     </w:p>
     <w:p>
       <w:r>
-        <w:t>F</w:t>
-      </w:r>
-      <w:r>
-        <w:t xml:space="preserve">or dynamic transitions that change over time (e.g., testing), the anchor points are coded at the </w:t>
-      </w:r>
-      <w:r>
-        <w:t>beginning</w:t>
-      </w:r>
-      <w:r>
-        <w:t xml:space="preserve"> of the </w:t>
+        <w:t xml:space="preserve">For dynamic transitions that change over time (e.g., testing), the anchor points are coded at the beginning of the </w:t>
       </w:r>
       <w:proofErr w:type="gramStart"/>
       <w:r>
-        <w:t xml:space="preserve">year </w:t>
-      </w:r>
-      <w:r>
-        <w:t xml:space="preserve"> </w:t>
-      </w:r>
-      <w:r>
-        <w:t>(</w:t>
+        <w:t>year  (</w:t>
       </w:r>
       <w:proofErr w:type="gramEnd"/>
       <w:r>
@@ -1331,11 +1273,7 @@
     </w:p>
     <w:p>
       <w:r>
-        <w:t xml:space="preserve">By using these output tracking methods, the model can provide valuable insights into both the state of the population at different times (compartment outputs) and the dynamics of transitions </w:t>
-      </w:r>
-      <w:r>
-        <w:lastRenderedPageBreak/>
-        <w:t>between compartments (transition outputs). These outputs are essential for understanding the long-term effects of interventions and changes in the model's parameters.</w:t>
+        <w:t>By using these output tracking methods, the model can provide valuable insights into both the state of the population at different times (compartment outputs) and the dynamics of transitions between compartments (transition outputs). These outputs are essential for understanding the long-term effects of interventions and changes in the model's parameters.</w:t>
       </w:r>
     </w:p>
     <w:p/>
@@ -4872,6 +4810,7 @@
   <w:style w:type="character" w:default="1" w:styleId="DefaultParagraphFont">
     <w:name w:val="Default Paragraph Font"/>
     <w:uiPriority w:val="1"/>
+    <w:semiHidden/>
     <w:unhideWhenUsed/>
   </w:style>
   <w:style w:type="table" w:default="1" w:styleId="TableNormal">

</xml_diff>